<commit_message>
Activity and Sequence Diagram added to crawler
</commit_message>
<xml_diff>
--- a/documents/Analyse/Use Cases.docx
+++ b/documents/Analyse/Use Cases.docx
@@ -2,9 +2,7 @@
 <file path=word/document.xml><?xml version="1.0" encoding="utf-8"?>
 <w:document xmlns:wpc="http://schemas.microsoft.com/office/word/2010/wordprocessingCanvas" xmlns:mc="http://schemas.openxmlformats.org/markup-compatibility/2006" xmlns:o="urn:schemas-microsoft-com:office:office" xmlns:r="http://schemas.openxmlformats.org/officeDocument/2006/relationships" xmlns:m="http://schemas.openxmlformats.org/officeDocument/2006/math" xmlns:v="urn:schemas-microsoft-com:vml" xmlns:wp14="http://schemas.microsoft.com/office/word/2010/wordprocessingDrawing" xmlns:wp="http://schemas.openxmlformats.org/drawingml/2006/wordprocessingDrawing" xmlns:w10="urn:schemas-microsoft-com:office:word" xmlns:w="http://schemas.openxmlformats.org/wordprocessingml/2006/main" xmlns:w14="http://schemas.microsoft.com/office/word/2010/wordml" xmlns:wpg="http://schemas.microsoft.com/office/word/2010/wordprocessingGroup" xmlns:wpi="http://schemas.microsoft.com/office/word/2010/wordprocessingInk" xmlns:wne="http://schemas.microsoft.com/office/word/2006/wordml" xmlns:wps="http://schemas.microsoft.com/office/word/2010/wordprocessingShape" mc:Ignorable="w14 wp14">
   <w:body>
-    <w:bookmarkStart w:id="0" w:name="_GoBack" w:displacedByCustomXml="next"/>
-    <w:bookmarkEnd w:id="0" w:displacedByCustomXml="next"/>
-    <w:bookmarkStart w:id="1" w:name="_Toc387390215" w:displacedByCustomXml="next"/>
+    <w:bookmarkStart w:id="0" w:name="_Toc387390215" w:displacedByCustomXml="next"/>
     <w:sdt>
       <w:sdtPr>
         <w:rPr>
@@ -765,7 +763,7 @@
           <w:szCs w:val="28"/>
         </w:rPr>
       </w:pPr>
-      <w:bookmarkStart w:id="2" w:name="_Toc387664432"/>
+      <w:bookmarkStart w:id="1" w:name="_Toc387664432"/>
       <w:r>
         <w:br w:type="page"/>
       </w:r>
@@ -778,8 +776,8 @@
         <w:lastRenderedPageBreak/>
         <w:t>Use Case 1: Search</w:t>
       </w:r>
+      <w:bookmarkEnd w:id="0"/>
       <w:bookmarkEnd w:id="1"/>
-      <w:bookmarkEnd w:id="2"/>
     </w:p>
     <w:p>
       <w:r>
@@ -1091,19 +1089,19 @@
       <w:pPr>
         <w:pStyle w:val="Kop2"/>
       </w:pPr>
-      <w:bookmarkStart w:id="3" w:name="_Toc387390216"/>
-      <w:bookmarkStart w:id="4" w:name="_Toc387664433"/>
+      <w:bookmarkStart w:id="2" w:name="_Toc387390216"/>
+      <w:bookmarkStart w:id="3" w:name="_Toc387664433"/>
       <w:r>
         <w:t>Activity diagram</w:t>
       </w:r>
+      <w:bookmarkEnd w:id="2"/>
       <w:bookmarkEnd w:id="3"/>
-      <w:bookmarkEnd w:id="4"/>
     </w:p>
     <w:p>
       <w:pPr>
         <w:pStyle w:val="Kop2"/>
       </w:pPr>
-      <w:bookmarkStart w:id="5" w:name="_Toc387664434"/>
+      <w:bookmarkStart w:id="4" w:name="_Toc387664434"/>
       <w:r>
         <w:rPr>
           <w:noProof/>
@@ -1151,12 +1149,12 @@
           </wp:inline>
         </w:drawing>
       </w:r>
-      <w:bookmarkStart w:id="6" w:name="_Toc387390217"/>
+      <w:bookmarkStart w:id="5" w:name="_Toc387390217"/>
       <w:r>
         <w:t>Sequence diagrams</w:t>
       </w:r>
+      <w:bookmarkEnd w:id="4"/>
       <w:bookmarkEnd w:id="5"/>
-      <w:bookmarkEnd w:id="6"/>
     </w:p>
     <w:p/>
     <w:p/>
@@ -1179,14 +1177,14 @@
       <w:pPr>
         <w:pStyle w:val="Kop1"/>
       </w:pPr>
-      <w:bookmarkStart w:id="7" w:name="_Toc387390218"/>
-      <w:bookmarkStart w:id="8" w:name="_Toc387664435"/>
+      <w:bookmarkStart w:id="6" w:name="_Toc387390218"/>
+      <w:bookmarkStart w:id="7" w:name="_Toc387664435"/>
       <w:r>
         <w:lastRenderedPageBreak/>
         <w:t>Use Case 2: Crawler</w:t>
       </w:r>
+      <w:bookmarkEnd w:id="6"/>
       <w:bookmarkEnd w:id="7"/>
-      <w:bookmarkEnd w:id="8"/>
     </w:p>
     <w:p>
       <w:r>
@@ -1703,11 +1701,11 @@
       <w:pPr>
         <w:pStyle w:val="Kop2"/>
       </w:pPr>
-      <w:bookmarkStart w:id="9" w:name="_Toc387664436"/>
+      <w:bookmarkStart w:id="8" w:name="_Toc387664436"/>
       <w:r>
         <w:t>Activity diagram</w:t>
       </w:r>
-      <w:bookmarkEnd w:id="9"/>
+      <w:bookmarkEnd w:id="8"/>
     </w:p>
     <w:p>
       <w:r>
@@ -1716,10 +1714,10 @@
           <w:lang w:val="nl-NL" w:eastAsia="nl-NL"/>
         </w:rPr>
         <w:drawing>
-          <wp:inline distT="0" distB="0" distL="0" distR="0" wp14:anchorId="2281A67B" wp14:editId="62DC7ED8">
-            <wp:extent cx="5753100" cy="3095625"/>
-            <wp:effectExtent l="0" t="0" r="0" b="9525"/>
-            <wp:docPr id="2" name="Afbeelding 2" descr="C:\Users\Thomas\Dropbox\MPNAProject\Analyse\Use Cases\Activity Diagram Use case  Crawler.png"/>
+          <wp:inline distT="0" distB="0" distL="0" distR="0">
+            <wp:extent cx="5943600" cy="2642235"/>
+            <wp:effectExtent l="0" t="0" r="0" b="5715"/>
+            <wp:docPr id="6" name="Afbeelding 6"/>
             <wp:cNvGraphicFramePr>
               <a:graphicFrameLocks xmlns:a="http://schemas.openxmlformats.org/drawingml/2006/main" noChangeAspect="1"/>
             </wp:cNvGraphicFramePr>
@@ -1727,10 +1725,8 @@
               <a:graphicData uri="http://schemas.openxmlformats.org/drawingml/2006/picture">
                 <pic:pic xmlns:pic="http://schemas.openxmlformats.org/drawingml/2006/picture">
                   <pic:nvPicPr>
-                    <pic:cNvPr id="0" name="Picture 2" descr="C:\Users\Thomas\Dropbox\MPNAProject\Analyse\Use Cases\Activity Diagram Use case  Crawler.png"/>
-                    <pic:cNvPicPr>
-                      <a:picLocks noChangeAspect="1" noChangeArrowheads="1"/>
-                    </pic:cNvPicPr>
+                    <pic:cNvPr id="0" name="Activity Diagram Crawler.png"/>
+                    <pic:cNvPicPr/>
                   </pic:nvPicPr>
                   <pic:blipFill>
                     <a:blip r:embed="rId13">
@@ -1740,23 +1736,18 @@
                         </a:ext>
                       </a:extLst>
                     </a:blip>
-                    <a:srcRect/>
                     <a:stretch>
                       <a:fillRect/>
                     </a:stretch>
                   </pic:blipFill>
-                  <pic:spPr bwMode="auto">
+                  <pic:spPr>
                     <a:xfrm>
                       <a:off x="0" y="0"/>
-                      <a:ext cx="5753100" cy="3095625"/>
+                      <a:ext cx="5943600" cy="2642235"/>
                     </a:xfrm>
                     <a:prstGeom prst="rect">
                       <a:avLst/>
                     </a:prstGeom>
-                    <a:noFill/>
-                    <a:ln>
-                      <a:noFill/>
-                    </a:ln>
                   </pic:spPr>
                 </pic:pic>
               </a:graphicData>
@@ -1765,13 +1756,72 @@
         </w:drawing>
       </w:r>
     </w:p>
+    <w:p>
+      <w:pPr>
+        <w:pStyle w:val="Kop2"/>
+      </w:pPr>
+      <w:r>
+        <w:lastRenderedPageBreak/>
+        <w:t>Sequence Diagram</w:t>
+      </w:r>
+    </w:p>
+    <w:p>
+      <w:r>
+        <w:rPr>
+          <w:noProof/>
+          <w:lang w:val="nl-NL" w:eastAsia="nl-NL"/>
+        </w:rPr>
+        <w:drawing>
+          <wp:inline distT="0" distB="0" distL="0" distR="0">
+            <wp:extent cx="5619048" cy="5142857"/>
+            <wp:effectExtent l="0" t="0" r="1270" b="1270"/>
+            <wp:docPr id="7" name="Afbeelding 7"/>
+            <wp:cNvGraphicFramePr>
+              <a:graphicFrameLocks xmlns:a="http://schemas.openxmlformats.org/drawingml/2006/main" noChangeAspect="1"/>
+            </wp:cNvGraphicFramePr>
+            <a:graphic xmlns:a="http://schemas.openxmlformats.org/drawingml/2006/main">
+              <a:graphicData uri="http://schemas.openxmlformats.org/drawingml/2006/picture">
+                <pic:pic xmlns:pic="http://schemas.openxmlformats.org/drawingml/2006/picture">
+                  <pic:nvPicPr>
+                    <pic:cNvPr id="0" name="SD Crawler.png"/>
+                    <pic:cNvPicPr/>
+                  </pic:nvPicPr>
+                  <pic:blipFill>
+                    <a:blip r:embed="rId14">
+                      <a:extLst>
+                        <a:ext uri="{28A0092B-C50C-407E-A947-70E740481C1C}">
+                          <a14:useLocalDpi xmlns:a14="http://schemas.microsoft.com/office/drawing/2010/main" val="0"/>
+                        </a:ext>
+                      </a:extLst>
+                    </a:blip>
+                    <a:stretch>
+                      <a:fillRect/>
+                    </a:stretch>
+                  </pic:blipFill>
+                  <pic:spPr>
+                    <a:xfrm>
+                      <a:off x="0" y="0"/>
+                      <a:ext cx="5619048" cy="5142857"/>
+                    </a:xfrm>
+                    <a:prstGeom prst="rect">
+                      <a:avLst/>
+                    </a:prstGeom>
+                  </pic:spPr>
+                </pic:pic>
+              </a:graphicData>
+            </a:graphic>
+          </wp:inline>
+        </w:drawing>
+      </w:r>
+      <w:bookmarkStart w:id="9" w:name="_GoBack"/>
+      <w:bookmarkEnd w:id="9"/>
+    </w:p>
     <w:p/>
     <w:p>
       <w:r>
         <w:br w:type="page"/>
       </w:r>
     </w:p>
-    <w:p/>
     <w:p>
       <w:pPr>
         <w:pStyle w:val="Kop1"/>
@@ -1779,6 +1829,7 @@
       <w:bookmarkStart w:id="10" w:name="_Toc387390223"/>
       <w:bookmarkStart w:id="11" w:name="_Toc387664437"/>
       <w:r>
+        <w:lastRenderedPageBreak/>
         <w:t xml:space="preserve">Use Case 3: </w:t>
       </w:r>
       <w:proofErr w:type="spellStart"/>
@@ -2341,7 +2392,6 @@
       <w:bookmarkStart w:id="12" w:name="_Toc387390224"/>
       <w:bookmarkStart w:id="13" w:name="_Toc387664438"/>
       <w:r>
-        <w:lastRenderedPageBreak/>
         <w:t>Activity diagram</w:t>
       </w:r>
       <w:bookmarkEnd w:id="12"/>
@@ -2369,7 +2419,7 @@
                     <pic:cNvPicPr/>
                   </pic:nvPicPr>
                   <pic:blipFill>
-                    <a:blip r:embed="rId14">
+                    <a:blip r:embed="rId15">
                       <a:extLst>
                         <a:ext uri="{28A0092B-C50C-407E-A947-70E740481C1C}">
                           <a14:useLocalDpi xmlns:a14="http://schemas.microsoft.com/office/drawing/2010/main" val="0"/>
@@ -2403,6 +2453,7 @@
       <w:bookmarkStart w:id="14" w:name="_Toc387390225"/>
       <w:bookmarkStart w:id="15" w:name="_Toc387664439"/>
       <w:r>
+        <w:lastRenderedPageBreak/>
         <w:t>Sequence diagrams</w:t>
       </w:r>
       <w:bookmarkEnd w:id="14"/>
@@ -2438,8 +2489,8 @@
     <w:p/>
     <w:p/>
     <w:sectPr>
-      <w:headerReference w:type="default" r:id="rId15"/>
-      <w:footerReference w:type="default" r:id="rId16"/>
+      <w:headerReference w:type="default" r:id="rId16"/>
+      <w:footerReference w:type="default" r:id="rId17"/>
       <w:pgSz w:w="12240" w:h="15840"/>
       <w:pgMar w:top="1440" w:right="1440" w:bottom="1440" w:left="1440" w:header="720" w:footer="720" w:gutter="0"/>
       <w:cols w:space="720"/>
@@ -2533,7 +2584,7 @@
             <w:szCs w:val="40"/>
             <w:lang w:val="nl-NL"/>
           </w:rPr>
-          <w:t>1</w:t>
+          <w:t>3</w:t>
         </w:r>
         <w:r>
           <w:rPr>
@@ -5539,7 +5590,7 @@
   <a:extraClrSchemeLst/>
   <a:extLst>
     <a:ext uri="{05A4C25C-085E-4340-85A3-A5531E510DB2}">
-      <thm15:themeFamily xmlns:thm15="http://schemas.microsoft.com/office/thememl/2012/main" xmlns="" name="Ion" id="{B8441ADB-2E43-4AF7-B97A-BD870242C6A8}" vid="{292E63A9-BB86-4E3D-B92A-7223C6510D2E}"/>
+      <thm15:themeFamily xmlns="" xmlns:thm15="http://schemas.microsoft.com/office/thememl/2012/main" name="Ion" id="{B8441ADB-2E43-4AF7-B97A-BD870242C6A8}" vid="{292E63A9-BB86-4E3D-B92A-7223C6510D2E}"/>
     </a:ext>
   </a:extLst>
 </a:theme>
@@ -5567,7 +5618,7 @@
 </file>
 
 <file path=customXml/itemProps2.xml><?xml version="1.0" encoding="utf-8"?>
-<ds:datastoreItem xmlns:ds="http://schemas.openxmlformats.org/officeDocument/2006/customXml" ds:itemID="{44281525-41CA-4D7B-9FE0-5A893E9C07DD}">
+<ds:datastoreItem xmlns:ds="http://schemas.openxmlformats.org/officeDocument/2006/customXml" ds:itemID="{3F4CD7EE-821D-49EE-BCEC-F7BB9AB70F0F}">
   <ds:schemaRefs>
     <ds:schemaRef ds:uri="http://schemas.openxmlformats.org/officeDocument/2006/bibliography"/>
   </ds:schemaRefs>

</xml_diff>